<commit_message>
sequence diagram and ACL
</commit_message>
<xml_diff>
--- a/MAS_Report.docx
+++ b/MAS_Report.docx
@@ -96,8 +96,6 @@
           <w:u w:val="single"/>
         </w:rPr>
       </w:pPr>
-      <w:bookmarkStart w:id="0" w:name="_GoBack"/>
-      <w:bookmarkEnd w:id="0"/>
     </w:p>
     <w:p>
       <w:pPr>
@@ -798,6 +796,53 @@
       <w:pPr>
         <w:rPr>
           <w:rFonts w:ascii="Arial" w:hAnsi="Arial" w:cs="Arial"/>
+          <w:sz w:val="24"/>
+          <w:szCs w:val="24"/>
+        </w:rPr>
+      </w:pPr>
+    </w:p>
+    <w:p>
+      <w:pPr>
+        <w:rPr>
+          <w:rFonts w:ascii="Arial" w:hAnsi="Arial" w:cs="Arial"/>
+          <w:sz w:val="24"/>
+          <w:szCs w:val="24"/>
+        </w:rPr>
+      </w:pPr>
+    </w:p>
+    <w:p>
+      <w:pPr>
+        <w:rPr>
+          <w:rFonts w:ascii="Arial" w:hAnsi="Arial" w:cs="Arial"/>
+          <w:sz w:val="24"/>
+          <w:szCs w:val="24"/>
+          <w:u w:val="single"/>
+        </w:rPr>
+      </w:pPr>
+      <w:r>
+        <w:rPr>
+          <w:rFonts w:ascii="Arial" w:hAnsi="Arial" w:cs="Arial"/>
+          <w:sz w:val="24"/>
+          <w:szCs w:val="24"/>
+          <w:u w:val="single"/>
+        </w:rPr>
+        <w:lastRenderedPageBreak/>
+        <w:t>Agent communication protocols:</w:t>
+      </w:r>
+    </w:p>
+    <w:p>
+      <w:pPr>
+        <w:rPr>
+          <w:rFonts w:ascii="Arial" w:hAnsi="Arial" w:cs="Arial"/>
+          <w:sz w:val="24"/>
+          <w:szCs w:val="24"/>
+        </w:rPr>
+      </w:pPr>
+    </w:p>
+    <w:p>
+      <w:pPr>
+        <w:rPr>
+          <w:rFonts w:ascii="Arial" w:hAnsi="Arial" w:cs="Arial"/>
           <w:color w:val="000000" w:themeColor="text1"/>
           <w:sz w:val="24"/>
           <w:szCs w:val="24"/>
@@ -840,7 +885,6 @@
           <w:sz w:val="24"/>
           <w:szCs w:val="24"/>
         </w:rPr>
-        <w:lastRenderedPageBreak/>
         <w:t>AAA</w:t>
       </w:r>
     </w:p>
@@ -1115,13 +1159,135 @@
           <w:u w:val="single"/>
         </w:rPr>
       </w:pPr>
-      <w:r>
-        <w:rPr>
-          <w:rFonts w:ascii="Arial" w:hAnsi="Arial" w:cs="Arial"/>
-          <w:sz w:val="24"/>
-          <w:szCs w:val="24"/>
-          <w:u w:val="single"/>
-        </w:rPr>
+    </w:p>
+    <w:p>
+      <w:pPr>
+        <w:jc w:val="center"/>
+        <w:rPr>
+          <w:rFonts w:ascii="Arial" w:hAnsi="Arial" w:cs="Arial"/>
+          <w:sz w:val="24"/>
+          <w:szCs w:val="24"/>
+          <w:u w:val="single"/>
+        </w:rPr>
+      </w:pPr>
+    </w:p>
+    <w:p>
+      <w:pPr>
+        <w:jc w:val="center"/>
+        <w:rPr>
+          <w:rFonts w:ascii="Arial" w:hAnsi="Arial" w:cs="Arial"/>
+          <w:sz w:val="24"/>
+          <w:szCs w:val="24"/>
+          <w:u w:val="single"/>
+        </w:rPr>
+      </w:pPr>
+    </w:p>
+    <w:p>
+      <w:pPr>
+        <w:jc w:val="center"/>
+        <w:rPr>
+          <w:rFonts w:ascii="Arial" w:hAnsi="Arial" w:cs="Arial"/>
+          <w:sz w:val="24"/>
+          <w:szCs w:val="24"/>
+          <w:u w:val="single"/>
+        </w:rPr>
+      </w:pPr>
+    </w:p>
+    <w:p>
+      <w:pPr>
+        <w:jc w:val="center"/>
+        <w:rPr>
+          <w:rFonts w:ascii="Arial" w:hAnsi="Arial" w:cs="Arial"/>
+          <w:sz w:val="24"/>
+          <w:szCs w:val="24"/>
+          <w:u w:val="single"/>
+        </w:rPr>
+      </w:pPr>
+    </w:p>
+    <w:p>
+      <w:pPr>
+        <w:jc w:val="center"/>
+        <w:rPr>
+          <w:rFonts w:ascii="Arial" w:hAnsi="Arial" w:cs="Arial"/>
+          <w:sz w:val="24"/>
+          <w:szCs w:val="24"/>
+          <w:u w:val="single"/>
+        </w:rPr>
+      </w:pPr>
+    </w:p>
+    <w:p>
+      <w:pPr>
+        <w:jc w:val="center"/>
+        <w:rPr>
+          <w:rFonts w:ascii="Arial" w:hAnsi="Arial" w:cs="Arial"/>
+          <w:sz w:val="24"/>
+          <w:szCs w:val="24"/>
+          <w:u w:val="single"/>
+        </w:rPr>
+      </w:pPr>
+    </w:p>
+    <w:p>
+      <w:pPr>
+        <w:jc w:val="center"/>
+        <w:rPr>
+          <w:rFonts w:ascii="Arial" w:hAnsi="Arial" w:cs="Arial"/>
+          <w:sz w:val="24"/>
+          <w:szCs w:val="24"/>
+          <w:u w:val="single"/>
+        </w:rPr>
+      </w:pPr>
+    </w:p>
+    <w:p>
+      <w:pPr>
+        <w:jc w:val="center"/>
+        <w:rPr>
+          <w:rFonts w:ascii="Arial" w:hAnsi="Arial" w:cs="Arial"/>
+          <w:sz w:val="24"/>
+          <w:szCs w:val="24"/>
+          <w:u w:val="single"/>
+        </w:rPr>
+      </w:pPr>
+    </w:p>
+    <w:p>
+      <w:pPr>
+        <w:jc w:val="center"/>
+        <w:rPr>
+          <w:rFonts w:ascii="Arial" w:hAnsi="Arial" w:cs="Arial"/>
+          <w:sz w:val="24"/>
+          <w:szCs w:val="24"/>
+          <w:u w:val="single"/>
+        </w:rPr>
+      </w:pPr>
+    </w:p>
+    <w:p>
+      <w:pPr>
+        <w:jc w:val="center"/>
+        <w:rPr>
+          <w:rFonts w:ascii="Arial" w:hAnsi="Arial" w:cs="Arial"/>
+          <w:sz w:val="24"/>
+          <w:szCs w:val="24"/>
+          <w:u w:val="single"/>
+        </w:rPr>
+      </w:pPr>
+    </w:p>
+    <w:p>
+      <w:pPr>
+        <w:jc w:val="center"/>
+        <w:rPr>
+          <w:rFonts w:ascii="Arial" w:hAnsi="Arial" w:cs="Arial"/>
+          <w:sz w:val="24"/>
+          <w:szCs w:val="24"/>
+          <w:u w:val="single"/>
+        </w:rPr>
+      </w:pPr>
+      <w:r>
+        <w:rPr>
+          <w:rFonts w:ascii="Arial" w:hAnsi="Arial" w:cs="Arial"/>
+          <w:sz w:val="24"/>
+          <w:szCs w:val="24"/>
+          <w:u w:val="single"/>
+        </w:rPr>
+        <w:lastRenderedPageBreak/>
         <w:t>Appendix 1</w:t>
       </w:r>
       <w:r>
@@ -1160,7 +1326,6 @@
           <w:sz w:val="24"/>
           <w:szCs w:val="24"/>
         </w:rPr>
-        <w:lastRenderedPageBreak/>
         <w:drawing>
           <wp:inline distT="0" distB="0" distL="0" distR="0" wp14:anchorId="54472351" wp14:editId="223D8DE6">
             <wp:extent cx="8532131" cy="3794944"/>
@@ -1221,6 +1386,7 @@
           <w:szCs w:val="24"/>
           <w:u w:val="single"/>
         </w:rPr>
+        <w:lastRenderedPageBreak/>
         <w:t>Appendix 2: communication protocols</w:t>
       </w:r>
     </w:p>
@@ -1228,6 +1394,118 @@
       <w:pPr>
         <w:rPr>
           <w:rFonts w:ascii="Arial" w:hAnsi="Arial" w:cs="Arial"/>
+          <w:sz w:val="24"/>
+          <w:szCs w:val="24"/>
+        </w:rPr>
+      </w:pPr>
+      <w:r>
+        <w:rPr>
+          <w:rFonts w:ascii="Arial" w:hAnsi="Arial" w:cs="Arial"/>
+          <w:noProof/>
+          <w:sz w:val="24"/>
+          <w:szCs w:val="24"/>
+        </w:rPr>
+        <w:drawing>
+          <wp:inline distT="0" distB="0" distL="0" distR="0" wp14:anchorId="7E8472A0" wp14:editId="50A439BC">
+            <wp:extent cx="6059780" cy="7572375"/>
+            <wp:effectExtent l="0" t="0" r="0" b="0"/>
+            <wp:docPr id="4" name="Picture 4" descr="A screenshot of a social media post&#10;&#10;Description automatically generated"/>
+            <wp:cNvGraphicFramePr>
+              <a:graphicFrameLocks xmlns:a="http://schemas.openxmlformats.org/drawingml/2006/main" noChangeAspect="1"/>
+            </wp:cNvGraphicFramePr>
+            <a:graphic xmlns:a="http://schemas.openxmlformats.org/drawingml/2006/main">
+              <a:graphicData uri="http://schemas.openxmlformats.org/drawingml/2006/picture">
+                <pic:pic xmlns:pic="http://schemas.openxmlformats.org/drawingml/2006/picture">
+                  <pic:nvPicPr>
+                    <pic:cNvPr id="4" name="sequenceDiagram&amp;ACL.png"/>
+                    <pic:cNvPicPr/>
+                  </pic:nvPicPr>
+                  <pic:blipFill>
+                    <a:blip r:embed="rId7">
+                      <a:extLst>
+                        <a:ext uri="{28A0092B-C50C-407E-A947-70E740481C1C}">
+                          <a14:useLocalDpi xmlns:a14="http://schemas.microsoft.com/office/drawing/2010/main" val="0"/>
+                        </a:ext>
+                      </a:extLst>
+                    </a:blip>
+                    <a:stretch>
+                      <a:fillRect/>
+                    </a:stretch>
+                  </pic:blipFill>
+                  <pic:spPr>
+                    <a:xfrm>
+                      <a:off x="0" y="0"/>
+                      <a:ext cx="6085315" cy="7604283"/>
+                    </a:xfrm>
+                    <a:prstGeom prst="rect">
+                      <a:avLst/>
+                    </a:prstGeom>
+                  </pic:spPr>
+                </pic:pic>
+              </a:graphicData>
+            </a:graphic>
+          </wp:inline>
+        </w:drawing>
+      </w:r>
+    </w:p>
+    <w:p>
+      <w:pPr>
+        <w:rPr>
+          <w:rFonts w:ascii="Arial" w:hAnsi="Arial" w:cs="Arial"/>
+          <w:sz w:val="24"/>
+          <w:szCs w:val="24"/>
+        </w:rPr>
+      </w:pPr>
+    </w:p>
+    <w:p>
+      <w:pPr>
+        <w:jc w:val="center"/>
+        <w:rPr>
+          <w:rFonts w:ascii="Arial" w:hAnsi="Arial" w:cs="Arial"/>
+          <w:sz w:val="24"/>
+          <w:szCs w:val="24"/>
+          <w:u w:val="single"/>
+        </w:rPr>
+      </w:pPr>
+    </w:p>
+    <w:p>
+      <w:pPr>
+        <w:jc w:val="center"/>
+        <w:rPr>
+          <w:rFonts w:ascii="Arial" w:hAnsi="Arial" w:cs="Arial"/>
+          <w:sz w:val="24"/>
+          <w:szCs w:val="24"/>
+          <w:u w:val="single"/>
+        </w:rPr>
+      </w:pPr>
+      <w:bookmarkStart w:id="0" w:name="_GoBack"/>
+      <w:bookmarkEnd w:id="0"/>
+    </w:p>
+    <w:p>
+      <w:pPr>
+        <w:jc w:val="center"/>
+        <w:rPr>
+          <w:rFonts w:ascii="Arial" w:hAnsi="Arial" w:cs="Arial"/>
+          <w:sz w:val="24"/>
+          <w:szCs w:val="24"/>
+          <w:u w:val="single"/>
+        </w:rPr>
+      </w:pPr>
+      <w:r>
+        <w:rPr>
+          <w:rFonts w:ascii="Arial" w:hAnsi="Arial" w:cs="Arial"/>
+          <w:sz w:val="24"/>
+          <w:szCs w:val="24"/>
+          <w:u w:val="single"/>
+        </w:rPr>
+        <w:lastRenderedPageBreak/>
+        <w:t>Appendix 3: source code</w:t>
+      </w:r>
+    </w:p>
+    <w:p>
+      <w:pPr>
+        <w:rPr>
+          <w:rFonts w:ascii="Arial" w:hAnsi="Arial" w:cs="Arial"/>
           <w:color w:val="FF0000"/>
           <w:sz w:val="24"/>
           <w:szCs w:val="24"/>
@@ -1240,7 +1518,6 @@
           <w:sz w:val="24"/>
           <w:szCs w:val="24"/>
         </w:rPr>
-        <w:lastRenderedPageBreak/>
         <w:t>AAA</w:t>
       </w:r>
     </w:p>
@@ -1250,61 +1527,13 @@
           <w:rFonts w:ascii="Arial" w:hAnsi="Arial" w:cs="Arial"/>
           <w:sz w:val="24"/>
           <w:szCs w:val="24"/>
-        </w:rPr>
-      </w:pPr>
-    </w:p>
-    <w:p>
-      <w:pPr>
-        <w:jc w:val="center"/>
-        <w:rPr>
-          <w:rFonts w:ascii="Arial" w:hAnsi="Arial" w:cs="Arial"/>
-          <w:sz w:val="24"/>
-          <w:szCs w:val="24"/>
-          <w:u w:val="single"/>
-        </w:rPr>
-      </w:pPr>
-      <w:r>
-        <w:rPr>
-          <w:rFonts w:ascii="Arial" w:hAnsi="Arial" w:cs="Arial"/>
-          <w:sz w:val="24"/>
-          <w:szCs w:val="24"/>
-          <w:u w:val="single"/>
-        </w:rPr>
-        <w:t>Appendix 3: source code</w:t>
-      </w:r>
-    </w:p>
-    <w:p>
-      <w:pPr>
-        <w:rPr>
-          <w:rFonts w:ascii="Arial" w:hAnsi="Arial" w:cs="Arial"/>
-          <w:color w:val="FF0000"/>
-          <w:sz w:val="24"/>
-          <w:szCs w:val="24"/>
-        </w:rPr>
-      </w:pPr>
-      <w:r>
-        <w:rPr>
-          <w:rFonts w:ascii="Arial" w:hAnsi="Arial" w:cs="Arial"/>
-          <w:color w:val="FF0000"/>
-          <w:sz w:val="24"/>
-          <w:szCs w:val="24"/>
-        </w:rPr>
-        <w:t>AAA</w:t>
-      </w:r>
-    </w:p>
-    <w:p>
-      <w:pPr>
-        <w:rPr>
-          <w:rFonts w:ascii="Arial" w:hAnsi="Arial" w:cs="Arial"/>
-          <w:sz w:val="24"/>
-          <w:szCs w:val="24"/>
           <w:u w:val="single"/>
         </w:rPr>
       </w:pPr>
     </w:p>
     <w:sectPr>
-      <w:headerReference w:type="default" r:id="rId7"/>
-      <w:footerReference w:type="default" r:id="rId8"/>
+      <w:headerReference w:type="default" r:id="rId8"/>
+      <w:footerReference w:type="default" r:id="rId9"/>
       <w:pgSz w:w="11906" w:h="16838"/>
       <w:pgMar w:top="1440" w:right="1440" w:bottom="1440" w:left="1440" w:header="708" w:footer="708" w:gutter="0"/>
       <w:cols w:space="708"/>

</xml_diff>

<commit_message>
Model design heading complete
</commit_message>
<xml_diff>
--- a/MAS_Report.docx
+++ b/MAS_Report.docx
@@ -888,7 +888,99 @@
           <w:sz w:val="24"/>
           <w:szCs w:val="24"/>
         </w:rPr>
+        <w:t>It should be noted that the red text on the ACL protocols is space for a variable order, generated depending on what the agents are requesting, rather than the static messages sent within the other protocols.</w:t>
+      </w:r>
+    </w:p>
+    <w:p>
+      <w:pPr>
+        <w:rPr>
+          <w:rFonts w:ascii="Arial" w:hAnsi="Arial" w:cs="Arial"/>
+          <w:sz w:val="24"/>
+          <w:szCs w:val="24"/>
+        </w:rPr>
+      </w:pPr>
+      <w:r>
+        <w:rPr>
+          <w:rFonts w:ascii="Arial" w:hAnsi="Arial" w:cs="Arial"/>
+          <w:sz w:val="24"/>
+          <w:szCs w:val="24"/>
+        </w:rPr>
         <w:t xml:space="preserve">The customer element of the sequence diagram is </w:t>
+      </w:r>
+      <w:r>
+        <w:rPr>
+          <w:rFonts w:ascii="Arial" w:hAnsi="Arial" w:cs="Arial"/>
+          <w:sz w:val="24"/>
+          <w:szCs w:val="24"/>
+        </w:rPr>
+        <w:t>broken into three interactions. The first is the customer generating an order and sending it to the manufacturer, the second and third are both receiving responses from the manufacturer. It should be noted that the customer creating the order is always the start of the process shown in the diagram, and the customer receiving their order is always the end. In the full system, this will run three times per day, one for each customer in the system.</w:t>
+      </w:r>
+    </w:p>
+    <w:p>
+      <w:pPr>
+        <w:rPr>
+          <w:rFonts w:ascii="Arial" w:hAnsi="Arial" w:cs="Arial"/>
+          <w:sz w:val="24"/>
+          <w:szCs w:val="24"/>
+        </w:rPr>
+      </w:pPr>
+      <w:r>
+        <w:rPr>
+          <w:rFonts w:ascii="Arial" w:hAnsi="Arial" w:cs="Arial"/>
+          <w:sz w:val="24"/>
+          <w:szCs w:val="24"/>
+        </w:rPr>
+        <w:t xml:space="preserve">The manufacturer element of the sequence diagram </w:t>
+      </w:r>
+      <w:r>
+        <w:rPr>
+          <w:rFonts w:ascii="Arial" w:hAnsi="Arial" w:cs="Arial"/>
+          <w:sz w:val="24"/>
+          <w:szCs w:val="24"/>
+        </w:rPr>
+        <w:t xml:space="preserve">runs as a single interaction. This is because although parts will be ordered to replace those used, the order will still be attempted to be completed with parts currently stored in the warehouse. During the process of working on building the order, the manufacturer will always attempt to order parts to replace those used, since there is no benefit to ordering parts in bulk. </w:t>
+      </w:r>
+    </w:p>
+    <w:p>
+      <w:pPr>
+        <w:rPr>
+          <w:rFonts w:ascii="Arial" w:hAnsi="Arial" w:cs="Arial"/>
+          <w:sz w:val="24"/>
+          <w:szCs w:val="24"/>
+        </w:rPr>
+      </w:pPr>
+      <w:r>
+        <w:rPr>
+          <w:rFonts w:ascii="Arial" w:hAnsi="Arial" w:cs="Arial"/>
+          <w:sz w:val="24"/>
+          <w:szCs w:val="24"/>
+        </w:rPr>
+        <w:t>The supplier is also a single interaction, being receive an order, confirm the order, prepare the order, then complete and send the order.</w:t>
+      </w:r>
+    </w:p>
+    <w:p>
+      <w:pPr>
+        <w:rPr>
+          <w:rFonts w:ascii="Arial" w:hAnsi="Arial" w:cs="Arial"/>
+          <w:sz w:val="24"/>
+          <w:szCs w:val="24"/>
+        </w:rPr>
+      </w:pPr>
+      <w:r>
+        <w:rPr>
+          <w:rFonts w:ascii="Arial" w:hAnsi="Arial" w:cs="Arial"/>
+          <w:sz w:val="24"/>
+          <w:szCs w:val="24"/>
+        </w:rPr>
+        <w:t xml:space="preserve">None of the sequences have fail states within this project, since the implementation is a static system where all the suppliers have unlimited, unchanging stock, and the work done will always take the exact same amount of time, i.e. nothing can go wrong </w:t>
+      </w:r>
+      <w:r>
+        <w:rPr>
+          <w:rFonts w:ascii="Arial" w:hAnsi="Arial" w:cs="Arial"/>
+          <w:sz w:val="24"/>
+          <w:szCs w:val="24"/>
+        </w:rPr>
+        <w:t>by working in an unexpected manner.</w:t>
       </w:r>
       <w:bookmarkStart w:id="0" w:name="_GoBack"/>
       <w:bookmarkEnd w:id="0"/>
@@ -1113,6 +1205,7 @@
           <w:szCs w:val="24"/>
           <w:u w:val="single"/>
         </w:rPr>
+        <w:lastRenderedPageBreak/>
         <w:t>References</w:t>
       </w:r>
     </w:p>
@@ -1329,7 +1422,6 @@
           <w:szCs w:val="24"/>
           <w:u w:val="single"/>
         </w:rPr>
-        <w:lastRenderedPageBreak/>
         <w:t>Appendix 1</w:t>
       </w:r>
       <w:r>
@@ -1368,6 +1460,7 @@
           <w:sz w:val="24"/>
           <w:szCs w:val="24"/>
         </w:rPr>
+        <w:lastRenderedPageBreak/>
         <w:drawing>
           <wp:inline distT="0" distB="0" distL="0" distR="0" wp14:anchorId="54472351" wp14:editId="223D8DE6">
             <wp:extent cx="8532131" cy="3794944"/>
@@ -1428,25 +1521,25 @@
           <w:szCs w:val="24"/>
           <w:u w:val="single"/>
         </w:rPr>
+        <w:t>Appendix 2: communication protocols</w:t>
+      </w:r>
+    </w:p>
+    <w:p>
+      <w:pPr>
+        <w:rPr>
+          <w:rFonts w:ascii="Arial" w:hAnsi="Arial" w:cs="Arial"/>
+          <w:sz w:val="24"/>
+          <w:szCs w:val="24"/>
+        </w:rPr>
+      </w:pPr>
+      <w:r>
+        <w:rPr>
+          <w:rFonts w:ascii="Arial" w:hAnsi="Arial" w:cs="Arial"/>
+          <w:noProof/>
+          <w:sz w:val="24"/>
+          <w:szCs w:val="24"/>
+        </w:rPr>
         <w:lastRenderedPageBreak/>
-        <w:t>Appendix 2: communication protocols</w:t>
-      </w:r>
-    </w:p>
-    <w:p>
-      <w:pPr>
-        <w:rPr>
-          <w:rFonts w:ascii="Arial" w:hAnsi="Arial" w:cs="Arial"/>
-          <w:sz w:val="24"/>
-          <w:szCs w:val="24"/>
-        </w:rPr>
-      </w:pPr>
-      <w:r>
-        <w:rPr>
-          <w:rFonts w:ascii="Arial" w:hAnsi="Arial" w:cs="Arial"/>
-          <w:noProof/>
-          <w:sz w:val="24"/>
-          <w:szCs w:val="24"/>
-        </w:rPr>
         <w:drawing>
           <wp:inline distT="0" distB="0" distL="0" distR="0" wp14:anchorId="7E8472A0" wp14:editId="50A439BC">
             <wp:extent cx="6059780" cy="7572375"/>
@@ -1538,26 +1631,26 @@
           <w:szCs w:val="24"/>
           <w:u w:val="single"/>
         </w:rPr>
+        <w:t>Appendix 3: source code</w:t>
+      </w:r>
+    </w:p>
+    <w:p>
+      <w:pPr>
+        <w:rPr>
+          <w:rFonts w:ascii="Arial" w:hAnsi="Arial" w:cs="Arial"/>
+          <w:color w:val="FF0000"/>
+          <w:sz w:val="24"/>
+          <w:szCs w:val="24"/>
+        </w:rPr>
+      </w:pPr>
+      <w:r>
+        <w:rPr>
+          <w:rFonts w:ascii="Arial" w:hAnsi="Arial" w:cs="Arial"/>
+          <w:color w:val="FF0000"/>
+          <w:sz w:val="24"/>
+          <w:szCs w:val="24"/>
+        </w:rPr>
         <w:lastRenderedPageBreak/>
-        <w:t>Appendix 3: source code</w:t>
-      </w:r>
-    </w:p>
-    <w:p>
-      <w:pPr>
-        <w:rPr>
-          <w:rFonts w:ascii="Arial" w:hAnsi="Arial" w:cs="Arial"/>
-          <w:color w:val="FF0000"/>
-          <w:sz w:val="24"/>
-          <w:szCs w:val="24"/>
-        </w:rPr>
-      </w:pPr>
-      <w:r>
-        <w:rPr>
-          <w:rFonts w:ascii="Arial" w:hAnsi="Arial" w:cs="Arial"/>
-          <w:color w:val="FF0000"/>
-          <w:sz w:val="24"/>
-          <w:szCs w:val="24"/>
-        </w:rPr>
         <w:t>AAA</w:t>
       </w:r>
     </w:p>

</xml_diff>

<commit_message>
diagram and text fix for rejection state
</commit_message>
<xml_diff>
--- a/MAS_Report.docx
+++ b/MAS_Report.docx
@@ -888,7 +888,47 @@
           <w:sz w:val="24"/>
           <w:szCs w:val="24"/>
         </w:rPr>
-        <w:t>It should be noted that the red text on the ACL protocols is space for a variable order, generated depending on what the agents are requesting, rather than the static messages sent within the other protocols.</w:t>
+        <w:t>It should be noted that the red text on the ACL protocols is space for a variable</w:t>
+      </w:r>
+      <w:r>
+        <w:rPr>
+          <w:rFonts w:ascii="Arial" w:hAnsi="Arial" w:cs="Arial"/>
+          <w:sz w:val="24"/>
+          <w:szCs w:val="24"/>
+        </w:rPr>
+        <w:t xml:space="preserve"> which</w:t>
+      </w:r>
+      <w:r>
+        <w:rPr>
+          <w:rFonts w:ascii="Arial" w:hAnsi="Arial" w:cs="Arial"/>
+          <w:sz w:val="24"/>
+          <w:szCs w:val="24"/>
+        </w:rPr>
+        <w:t xml:space="preserve"> depend</w:t>
+      </w:r>
+      <w:r>
+        <w:rPr>
+          <w:rFonts w:ascii="Arial" w:hAnsi="Arial" w:cs="Arial"/>
+          <w:sz w:val="24"/>
+          <w:szCs w:val="24"/>
+        </w:rPr>
+        <w:t>s</w:t>
+      </w:r>
+      <w:r>
+        <w:rPr>
+          <w:rFonts w:ascii="Arial" w:hAnsi="Arial" w:cs="Arial"/>
+          <w:sz w:val="24"/>
+          <w:szCs w:val="24"/>
+        </w:rPr>
+        <w:t xml:space="preserve"> on what the agents are requesting</w:t>
+      </w:r>
+      <w:r>
+        <w:rPr>
+          <w:rFonts w:ascii="Arial" w:hAnsi="Arial" w:cs="Arial"/>
+          <w:sz w:val="24"/>
+          <w:szCs w:val="24"/>
+        </w:rPr>
+        <w:t>.</w:t>
       </w:r>
     </w:p>
     <w:p>
@@ -913,7 +953,55 @@
           <w:sz w:val="24"/>
           <w:szCs w:val="24"/>
         </w:rPr>
-        <w:t>broken into three interactions. The first is the customer generating an order and sending it to the manufacturer, the second and third are both receiving responses from the manufacturer. It should be noted that the customer creating the order is always the start of the process shown in the diagram, and the customer receiving their order is always the end. In the full system, this will run three times per day, one for each customer in the system.</w:t>
+        <w:t xml:space="preserve">broken into </w:t>
+      </w:r>
+      <w:r>
+        <w:rPr>
+          <w:rFonts w:ascii="Arial" w:hAnsi="Arial" w:cs="Arial"/>
+          <w:sz w:val="24"/>
+          <w:szCs w:val="24"/>
+        </w:rPr>
+        <w:t>four</w:t>
+      </w:r>
+      <w:r>
+        <w:rPr>
+          <w:rFonts w:ascii="Arial" w:hAnsi="Arial" w:cs="Arial"/>
+          <w:sz w:val="24"/>
+          <w:szCs w:val="24"/>
+        </w:rPr>
+        <w:t xml:space="preserve"> interactions. The first is the customer generating an order and sending it to the manufacturer, the second and third are both </w:t>
+      </w:r>
+      <w:r>
+        <w:rPr>
+          <w:rFonts w:ascii="Arial" w:hAnsi="Arial" w:cs="Arial"/>
+          <w:sz w:val="24"/>
+          <w:szCs w:val="24"/>
+        </w:rPr>
+        <w:t>receiving responses to their order (accepted or rejected), and lastly the manufacturer returning a message to inform the customer the order is completed</w:t>
+      </w:r>
+      <w:r>
+        <w:rPr>
+          <w:rFonts w:ascii="Arial" w:hAnsi="Arial" w:cs="Arial"/>
+          <w:sz w:val="24"/>
+          <w:szCs w:val="24"/>
+        </w:rPr>
+        <w:t xml:space="preserve">. It should be noted that the customer creating the order is always the start of the process shown in the diagram, and </w:t>
+      </w:r>
+      <w:r>
+        <w:rPr>
+          <w:rFonts w:ascii="Arial" w:hAnsi="Arial" w:cs="Arial"/>
+          <w:sz w:val="24"/>
+          <w:szCs w:val="24"/>
+        </w:rPr>
+        <w:t xml:space="preserve">them </w:t>
+      </w:r>
+      <w:r>
+        <w:rPr>
+          <w:rFonts w:ascii="Arial" w:hAnsi="Arial" w:cs="Arial"/>
+          <w:sz w:val="24"/>
+          <w:szCs w:val="24"/>
+        </w:rPr>
+        <w:t>receiving their order is always the end. In the full system, this will run three times per day, one for each customer in the system.</w:t>
       </w:r>
     </w:p>
     <w:p>
@@ -955,32 +1043,697 @@
           <w:sz w:val="24"/>
           <w:szCs w:val="24"/>
         </w:rPr>
-        <w:t>The supplier is also a single interaction, being receive an order, confirm the order, prepare the order, then complete and send the order.</w:t>
-      </w:r>
-    </w:p>
-    <w:p>
-      <w:pPr>
-        <w:rPr>
-          <w:rFonts w:ascii="Arial" w:hAnsi="Arial" w:cs="Arial"/>
-          <w:sz w:val="24"/>
-          <w:szCs w:val="24"/>
-        </w:rPr>
-      </w:pPr>
-      <w:r>
-        <w:rPr>
-          <w:rFonts w:ascii="Arial" w:hAnsi="Arial" w:cs="Arial"/>
-          <w:sz w:val="24"/>
-          <w:szCs w:val="24"/>
-        </w:rPr>
-        <w:t xml:space="preserve">None of the sequences have fail states within this project, since the implementation is a static system where all the suppliers have unlimited, unchanging stock, and the work done will always take the exact same amount of time, i.e. nothing can go wrong </w:t>
-      </w:r>
-      <w:r>
-        <w:rPr>
-          <w:rFonts w:ascii="Arial" w:hAnsi="Arial" w:cs="Arial"/>
-          <w:sz w:val="24"/>
-          <w:szCs w:val="24"/>
-        </w:rPr>
-        <w:t>by working in an unexpected manner.</w:t>
+        <w:t xml:space="preserve">The supplier is also a single interaction, being </w:t>
+      </w:r>
+      <w:r>
+        <w:rPr>
+          <w:rFonts w:ascii="Arial" w:hAnsi="Arial" w:cs="Arial"/>
+          <w:sz w:val="24"/>
+          <w:szCs w:val="24"/>
+        </w:rPr>
+        <w:t xml:space="preserve">to </w:t>
+      </w:r>
+      <w:r>
+        <w:rPr>
+          <w:rFonts w:ascii="Arial" w:hAnsi="Arial" w:cs="Arial"/>
+          <w:sz w:val="24"/>
+          <w:szCs w:val="24"/>
+        </w:rPr>
+        <w:t>receive an order, confirm the order, prepare the order, then complete and send the order.</w:t>
+      </w:r>
+      <w:r>
+        <w:rPr>
+          <w:rFonts w:ascii="Arial" w:hAnsi="Arial" w:cs="Arial"/>
+          <w:sz w:val="24"/>
+          <w:szCs w:val="24"/>
+        </w:rPr>
+        <w:t xml:space="preserve"> </w:t>
+      </w:r>
+      <w:r>
+        <w:rPr>
+          <w:rFonts w:ascii="Arial" w:hAnsi="Arial" w:cs="Arial"/>
+          <w:sz w:val="24"/>
+          <w:szCs w:val="24"/>
+        </w:rPr>
+        <w:t xml:space="preserve">The manufacturer can potentially order from two different suppliers at a time, depending on if the system determines ordering from both to be more beneficial than ordering from only one. </w:t>
+      </w:r>
+      <w:r>
+        <w:rPr>
+          <w:rFonts w:ascii="Arial" w:hAnsi="Arial" w:cs="Arial"/>
+          <w:sz w:val="24"/>
+          <w:szCs w:val="24"/>
+        </w:rPr>
+        <w:t xml:space="preserve">The supplier has no rejection state in this system since the environment is unchanging, where suppliers </w:t>
+      </w:r>
+      <w:r>
+        <w:rPr>
+          <w:rFonts w:ascii="Arial" w:hAnsi="Arial" w:cs="Arial"/>
+          <w:sz w:val="24"/>
+          <w:szCs w:val="24"/>
+        </w:rPr>
+        <w:t xml:space="preserve">each </w:t>
+      </w:r>
+      <w:r>
+        <w:rPr>
+          <w:rFonts w:ascii="Arial" w:hAnsi="Arial" w:cs="Arial"/>
+          <w:sz w:val="24"/>
+          <w:szCs w:val="24"/>
+        </w:rPr>
+        <w:t xml:space="preserve">have an unlimited amount of </w:t>
+      </w:r>
+      <w:r>
+        <w:rPr>
+          <w:rFonts w:ascii="Arial" w:hAnsi="Arial" w:cs="Arial"/>
+          <w:sz w:val="24"/>
+          <w:szCs w:val="24"/>
+        </w:rPr>
+        <w:t>stock for each of their items</w:t>
+      </w:r>
+      <w:r>
+        <w:rPr>
+          <w:rFonts w:ascii="Arial" w:hAnsi="Arial" w:cs="Arial"/>
+          <w:sz w:val="24"/>
+          <w:szCs w:val="24"/>
+        </w:rPr>
+        <w:t>.</w:t>
+      </w:r>
+    </w:p>
+    <w:p>
+      <w:pPr>
+        <w:rPr>
+          <w:rFonts w:ascii="Arial" w:hAnsi="Arial" w:cs="Arial"/>
+          <w:sz w:val="24"/>
+          <w:szCs w:val="24"/>
+        </w:rPr>
+      </w:pPr>
+      <w:r>
+        <w:rPr>
+          <w:rFonts w:ascii="Arial" w:hAnsi="Arial" w:cs="Arial"/>
+          <w:sz w:val="24"/>
+          <w:szCs w:val="24"/>
+        </w:rPr>
+        <w:t>There is no fail state for the phones being built since the system also doesn’t have the capacity to fail in such a way, only taking longer than intended, which incurs a “late fee”.</w:t>
+      </w:r>
+    </w:p>
+    <w:p>
+      <w:pPr>
+        <w:rPr>
+          <w:rFonts w:ascii="Arial" w:hAnsi="Arial" w:cs="Arial"/>
+          <w:sz w:val="24"/>
+          <w:szCs w:val="24"/>
+        </w:rPr>
+      </w:pPr>
+    </w:p>
+    <w:p>
+      <w:pPr>
+        <w:jc w:val="center"/>
+        <w:rPr>
+          <w:rFonts w:ascii="Arial" w:hAnsi="Arial" w:cs="Arial"/>
+          <w:sz w:val="24"/>
+          <w:szCs w:val="24"/>
+          <w:u w:val="single"/>
+        </w:rPr>
+      </w:pPr>
+      <w:r>
+        <w:rPr>
+          <w:rFonts w:ascii="Arial" w:hAnsi="Arial" w:cs="Arial"/>
+          <w:sz w:val="24"/>
+          <w:szCs w:val="24"/>
+          <w:u w:val="single"/>
+        </w:rPr>
+        <w:t>Model implementation</w:t>
+      </w:r>
+    </w:p>
+    <w:p>
+      <w:pPr>
+        <w:rPr>
+          <w:rFonts w:ascii="Arial" w:hAnsi="Arial" w:cs="Arial"/>
+          <w:color w:val="FF0000"/>
+          <w:sz w:val="24"/>
+          <w:szCs w:val="24"/>
+        </w:rPr>
+      </w:pPr>
+      <w:r>
+        <w:rPr>
+          <w:rFonts w:ascii="Arial" w:hAnsi="Arial" w:cs="Arial"/>
+          <w:color w:val="FF0000"/>
+          <w:sz w:val="24"/>
+          <w:szCs w:val="24"/>
+        </w:rPr>
+        <w:t>AAA</w:t>
+      </w:r>
+    </w:p>
+    <w:p>
+      <w:pPr>
+        <w:rPr>
+          <w:rFonts w:ascii="Arial" w:hAnsi="Arial" w:cs="Arial"/>
+          <w:color w:val="FF0000"/>
+          <w:sz w:val="24"/>
+          <w:szCs w:val="24"/>
+        </w:rPr>
+      </w:pPr>
+    </w:p>
+    <w:p>
+      <w:pPr>
+        <w:jc w:val="center"/>
+        <w:rPr>
+          <w:rFonts w:ascii="Arial" w:hAnsi="Arial" w:cs="Arial"/>
+          <w:sz w:val="24"/>
+          <w:szCs w:val="24"/>
+          <w:u w:val="single"/>
+        </w:rPr>
+      </w:pPr>
+      <w:r>
+        <w:rPr>
+          <w:rFonts w:ascii="Arial" w:hAnsi="Arial" w:cs="Arial"/>
+          <w:sz w:val="24"/>
+          <w:szCs w:val="24"/>
+          <w:u w:val="single"/>
+        </w:rPr>
+        <w:t>Design of manufacturer agent control strategy</w:t>
+      </w:r>
+    </w:p>
+    <w:p>
+      <w:pPr>
+        <w:rPr>
+          <w:rFonts w:ascii="Arial" w:hAnsi="Arial" w:cs="Arial"/>
+          <w:color w:val="FF0000"/>
+          <w:sz w:val="24"/>
+          <w:szCs w:val="24"/>
+        </w:rPr>
+      </w:pPr>
+      <w:r>
+        <w:rPr>
+          <w:rFonts w:ascii="Arial" w:hAnsi="Arial" w:cs="Arial"/>
+          <w:color w:val="FF0000"/>
+          <w:sz w:val="24"/>
+          <w:szCs w:val="24"/>
+        </w:rPr>
+        <w:t>AAA</w:t>
+      </w:r>
+    </w:p>
+    <w:p>
+      <w:pPr>
+        <w:rPr>
+          <w:rFonts w:ascii="Arial" w:hAnsi="Arial" w:cs="Arial"/>
+          <w:sz w:val="24"/>
+          <w:szCs w:val="24"/>
+        </w:rPr>
+      </w:pPr>
+    </w:p>
+    <w:p>
+      <w:pPr>
+        <w:jc w:val="center"/>
+        <w:rPr>
+          <w:rFonts w:ascii="Arial" w:hAnsi="Arial" w:cs="Arial"/>
+          <w:sz w:val="24"/>
+          <w:szCs w:val="24"/>
+          <w:u w:val="single"/>
+        </w:rPr>
+      </w:pPr>
+      <w:r>
+        <w:rPr>
+          <w:rFonts w:ascii="Arial" w:hAnsi="Arial" w:cs="Arial"/>
+          <w:sz w:val="24"/>
+          <w:szCs w:val="24"/>
+          <w:u w:val="single"/>
+        </w:rPr>
+        <w:t>Experimental results</w:t>
+      </w:r>
+    </w:p>
+    <w:p>
+      <w:pPr>
+        <w:rPr>
+          <w:rFonts w:ascii="Arial" w:hAnsi="Arial" w:cs="Arial"/>
+          <w:color w:val="FF0000"/>
+          <w:sz w:val="24"/>
+          <w:szCs w:val="24"/>
+        </w:rPr>
+      </w:pPr>
+      <w:r>
+        <w:rPr>
+          <w:rFonts w:ascii="Arial" w:hAnsi="Arial" w:cs="Arial"/>
+          <w:color w:val="FF0000"/>
+          <w:sz w:val="24"/>
+          <w:szCs w:val="24"/>
+        </w:rPr>
+        <w:t>AAA</w:t>
+      </w:r>
+    </w:p>
+    <w:p>
+      <w:pPr>
+        <w:rPr>
+          <w:rFonts w:ascii="Arial" w:hAnsi="Arial" w:cs="Arial"/>
+          <w:sz w:val="24"/>
+          <w:szCs w:val="24"/>
+        </w:rPr>
+      </w:pPr>
+    </w:p>
+    <w:p>
+      <w:pPr>
+        <w:jc w:val="center"/>
+        <w:rPr>
+          <w:rFonts w:ascii="Arial" w:hAnsi="Arial" w:cs="Arial"/>
+          <w:sz w:val="24"/>
+          <w:szCs w:val="24"/>
+          <w:u w:val="single"/>
+        </w:rPr>
+      </w:pPr>
+      <w:r>
+        <w:rPr>
+          <w:rFonts w:ascii="Arial" w:hAnsi="Arial" w:cs="Arial"/>
+          <w:sz w:val="24"/>
+          <w:szCs w:val="24"/>
+          <w:u w:val="single"/>
+        </w:rPr>
+        <w:lastRenderedPageBreak/>
+        <w:t>Conclusions</w:t>
+      </w:r>
+    </w:p>
+    <w:p>
+      <w:pPr>
+        <w:rPr>
+          <w:rFonts w:ascii="Arial" w:hAnsi="Arial" w:cs="Arial"/>
+          <w:color w:val="FF0000"/>
+          <w:sz w:val="24"/>
+          <w:szCs w:val="24"/>
+        </w:rPr>
+      </w:pPr>
+      <w:r>
+        <w:rPr>
+          <w:rFonts w:ascii="Arial" w:hAnsi="Arial" w:cs="Arial"/>
+          <w:color w:val="FF0000"/>
+          <w:sz w:val="24"/>
+          <w:szCs w:val="24"/>
+        </w:rPr>
+        <w:t>AAA</w:t>
+      </w:r>
+    </w:p>
+    <w:p>
+      <w:pPr>
+        <w:rPr>
+          <w:rFonts w:ascii="Arial" w:hAnsi="Arial" w:cs="Arial"/>
+          <w:sz w:val="24"/>
+          <w:szCs w:val="24"/>
+        </w:rPr>
+      </w:pPr>
+    </w:p>
+    <w:p>
+      <w:pPr>
+        <w:jc w:val="center"/>
+        <w:rPr>
+          <w:rFonts w:ascii="Arial" w:hAnsi="Arial" w:cs="Arial"/>
+          <w:sz w:val="24"/>
+          <w:szCs w:val="24"/>
+          <w:u w:val="single"/>
+        </w:rPr>
+      </w:pPr>
+      <w:r>
+        <w:rPr>
+          <w:rFonts w:ascii="Arial" w:hAnsi="Arial" w:cs="Arial"/>
+          <w:sz w:val="24"/>
+          <w:szCs w:val="24"/>
+          <w:u w:val="single"/>
+        </w:rPr>
+        <w:t>References</w:t>
+      </w:r>
+    </w:p>
+    <w:p>
+      <w:pPr>
+        <w:rPr>
+          <w:rFonts w:ascii="Arial" w:hAnsi="Arial" w:cs="Arial"/>
+          <w:color w:val="000000" w:themeColor="text1"/>
+          <w:sz w:val="24"/>
+          <w:szCs w:val="24"/>
+        </w:rPr>
+      </w:pPr>
+      <w:r>
+        <w:rPr>
+          <w:rFonts w:ascii="Arial" w:hAnsi="Arial" w:cs="Arial"/>
+          <w:color w:val="000000" w:themeColor="text1"/>
+          <w:sz w:val="24"/>
+          <w:szCs w:val="24"/>
+        </w:rPr>
+        <w:t xml:space="preserve">Groves, W., Collins, J., Gini, M., &amp; </w:t>
+      </w:r>
+      <w:r>
+        <w:rPr>
+          <w:rFonts w:ascii="Arial" w:hAnsi="Arial" w:cs="Arial"/>
+          <w:color w:val="000000" w:themeColor="text1"/>
+          <w:sz w:val="24"/>
+          <w:szCs w:val="24"/>
+        </w:rPr>
+        <w:t xml:space="preserve">Ketter, W. (2014). Agent-assisted supply chain management: Analysis and lessons learned. </w:t>
+      </w:r>
+      <w:r>
+        <w:rPr>
+          <w:rFonts w:ascii="Arial" w:hAnsi="Arial" w:cs="Arial"/>
+          <w:i/>
+          <w:iCs/>
+          <w:color w:val="000000" w:themeColor="text1"/>
+          <w:sz w:val="24"/>
+          <w:szCs w:val="24"/>
+        </w:rPr>
+        <w:t xml:space="preserve">Decision Support Systems, </w:t>
+      </w:r>
+      <w:r>
+        <w:rPr>
+          <w:rFonts w:ascii="Arial" w:hAnsi="Arial" w:cs="Arial"/>
+          <w:i/>
+          <w:iCs/>
+          <w:color w:val="000000" w:themeColor="text1"/>
+          <w:sz w:val="24"/>
+          <w:szCs w:val="24"/>
+        </w:rPr>
+        <w:t>57</w:t>
+      </w:r>
+      <w:r>
+        <w:rPr>
+          <w:rFonts w:ascii="Arial" w:hAnsi="Arial" w:cs="Arial"/>
+          <w:color w:val="000000" w:themeColor="text1"/>
+          <w:sz w:val="24"/>
+          <w:szCs w:val="24"/>
+        </w:rPr>
+        <w:t>(1),      274-284. doi:</w:t>
+      </w:r>
+      <w:r>
+        <w:rPr>
+          <w:rFonts w:ascii="Arial" w:hAnsi="Arial" w:cs="Arial"/>
+          <w:color w:val="000000" w:themeColor="text1"/>
+          <w:sz w:val="24"/>
+          <w:szCs w:val="24"/>
+        </w:rPr>
+        <w:t>10.1016/j.dss.2013.09.006</w:t>
+      </w:r>
+      <w:r>
+        <w:rPr>
+          <w:rFonts w:ascii="Arial" w:hAnsi="Arial" w:cs="Arial"/>
+          <w:color w:val="000000" w:themeColor="text1"/>
+          <w:sz w:val="24"/>
+          <w:szCs w:val="24"/>
+        </w:rPr>
+        <w:t xml:space="preserve"> </w:t>
+      </w:r>
+    </w:p>
+    <w:p>
+      <w:pPr>
+        <w:rPr>
+          <w:rFonts w:ascii="Arial" w:hAnsi="Arial" w:cs="Arial"/>
+          <w:sz w:val="24"/>
+          <w:szCs w:val="24"/>
+          <w:u w:val="single"/>
+        </w:rPr>
+      </w:pPr>
+    </w:p>
+    <w:p>
+      <w:pPr>
+        <w:jc w:val="center"/>
+        <w:rPr>
+          <w:rFonts w:ascii="Arial" w:hAnsi="Arial" w:cs="Arial"/>
+          <w:sz w:val="24"/>
+          <w:szCs w:val="24"/>
+          <w:u w:val="single"/>
+        </w:rPr>
+      </w:pPr>
+    </w:p>
+    <w:p>
+      <w:pPr>
+        <w:jc w:val="center"/>
+        <w:rPr>
+          <w:rFonts w:ascii="Arial" w:hAnsi="Arial" w:cs="Arial"/>
+          <w:sz w:val="24"/>
+          <w:szCs w:val="24"/>
+          <w:u w:val="single"/>
+        </w:rPr>
+      </w:pPr>
+    </w:p>
+    <w:p>
+      <w:pPr>
+        <w:jc w:val="center"/>
+        <w:rPr>
+          <w:rFonts w:ascii="Arial" w:hAnsi="Arial" w:cs="Arial"/>
+          <w:sz w:val="24"/>
+          <w:szCs w:val="24"/>
+          <w:u w:val="single"/>
+        </w:rPr>
+      </w:pPr>
+    </w:p>
+    <w:p>
+      <w:pPr>
+        <w:jc w:val="center"/>
+        <w:rPr>
+          <w:rFonts w:ascii="Arial" w:hAnsi="Arial" w:cs="Arial"/>
+          <w:sz w:val="24"/>
+          <w:szCs w:val="24"/>
+          <w:u w:val="single"/>
+        </w:rPr>
+      </w:pPr>
+    </w:p>
+    <w:p>
+      <w:pPr>
+        <w:jc w:val="center"/>
+        <w:rPr>
+          <w:rFonts w:ascii="Arial" w:hAnsi="Arial" w:cs="Arial"/>
+          <w:sz w:val="24"/>
+          <w:szCs w:val="24"/>
+          <w:u w:val="single"/>
+        </w:rPr>
+      </w:pPr>
+    </w:p>
+    <w:p>
+      <w:pPr>
+        <w:jc w:val="center"/>
+        <w:rPr>
+          <w:rFonts w:ascii="Arial" w:hAnsi="Arial" w:cs="Arial"/>
+          <w:sz w:val="24"/>
+          <w:szCs w:val="24"/>
+          <w:u w:val="single"/>
+        </w:rPr>
+      </w:pPr>
+    </w:p>
+    <w:p>
+      <w:pPr>
+        <w:jc w:val="center"/>
+        <w:rPr>
+          <w:rFonts w:ascii="Arial" w:hAnsi="Arial" w:cs="Arial"/>
+          <w:sz w:val="24"/>
+          <w:szCs w:val="24"/>
+          <w:u w:val="single"/>
+        </w:rPr>
+      </w:pPr>
+    </w:p>
+    <w:p>
+      <w:pPr>
+        <w:jc w:val="center"/>
+        <w:rPr>
+          <w:rFonts w:ascii="Arial" w:hAnsi="Arial" w:cs="Arial"/>
+          <w:sz w:val="24"/>
+          <w:szCs w:val="24"/>
+          <w:u w:val="single"/>
+        </w:rPr>
+      </w:pPr>
+    </w:p>
+    <w:p>
+      <w:pPr>
+        <w:jc w:val="center"/>
+        <w:rPr>
+          <w:rFonts w:ascii="Arial" w:hAnsi="Arial" w:cs="Arial"/>
+          <w:sz w:val="24"/>
+          <w:szCs w:val="24"/>
+          <w:u w:val="single"/>
+        </w:rPr>
+      </w:pPr>
+    </w:p>
+    <w:p>
+      <w:pPr>
+        <w:rPr>
+          <w:rFonts w:ascii="Arial" w:hAnsi="Arial" w:cs="Arial"/>
+          <w:sz w:val="24"/>
+          <w:szCs w:val="24"/>
+          <w:u w:val="single"/>
+        </w:rPr>
+      </w:pPr>
+    </w:p>
+    <w:p>
+      <w:pPr>
+        <w:jc w:val="center"/>
+        <w:rPr>
+          <w:rFonts w:ascii="Arial" w:hAnsi="Arial" w:cs="Arial"/>
+          <w:sz w:val="24"/>
+          <w:szCs w:val="24"/>
+          <w:u w:val="single"/>
+        </w:rPr>
+      </w:pPr>
+    </w:p>
+    <w:p>
+      <w:pPr>
+        <w:jc w:val="center"/>
+        <w:rPr>
+          <w:rFonts w:ascii="Arial" w:hAnsi="Arial" w:cs="Arial"/>
+          <w:sz w:val="24"/>
+          <w:szCs w:val="24"/>
+          <w:u w:val="single"/>
+        </w:rPr>
+      </w:pPr>
+    </w:p>
+    <w:p>
+      <w:pPr>
+        <w:jc w:val="center"/>
+        <w:rPr>
+          <w:rFonts w:ascii="Arial" w:hAnsi="Arial" w:cs="Arial"/>
+          <w:sz w:val="24"/>
+          <w:szCs w:val="24"/>
+          <w:u w:val="single"/>
+        </w:rPr>
+      </w:pPr>
+    </w:p>
+    <w:p>
+      <w:pPr>
+        <w:jc w:val="center"/>
+        <w:rPr>
+          <w:rFonts w:ascii="Arial" w:hAnsi="Arial" w:cs="Arial"/>
+          <w:sz w:val="24"/>
+          <w:szCs w:val="24"/>
+          <w:u w:val="single"/>
+        </w:rPr>
+      </w:pPr>
+    </w:p>
+    <w:p>
+      <w:pPr>
+        <w:jc w:val="center"/>
+        <w:rPr>
+          <w:rFonts w:ascii="Arial" w:hAnsi="Arial" w:cs="Arial"/>
+          <w:sz w:val="24"/>
+          <w:szCs w:val="24"/>
+          <w:u w:val="single"/>
+        </w:rPr>
+      </w:pPr>
+    </w:p>
+    <w:p>
+      <w:pPr>
+        <w:jc w:val="center"/>
+        <w:rPr>
+          <w:rFonts w:ascii="Arial" w:hAnsi="Arial" w:cs="Arial"/>
+          <w:sz w:val="24"/>
+          <w:szCs w:val="24"/>
+          <w:u w:val="single"/>
+        </w:rPr>
+      </w:pPr>
+    </w:p>
+    <w:p>
+      <w:pPr>
+        <w:jc w:val="center"/>
+        <w:rPr>
+          <w:rFonts w:ascii="Arial" w:hAnsi="Arial" w:cs="Arial"/>
+          <w:sz w:val="24"/>
+          <w:szCs w:val="24"/>
+          <w:u w:val="single"/>
+        </w:rPr>
+      </w:pPr>
+    </w:p>
+    <w:p>
+      <w:pPr>
+        <w:jc w:val="center"/>
+        <w:rPr>
+          <w:rFonts w:ascii="Arial" w:hAnsi="Arial" w:cs="Arial"/>
+          <w:sz w:val="24"/>
+          <w:szCs w:val="24"/>
+          <w:u w:val="single"/>
+        </w:rPr>
+      </w:pPr>
+    </w:p>
+    <w:p>
+      <w:pPr>
+        <w:jc w:val="center"/>
+        <w:rPr>
+          <w:rFonts w:ascii="Arial" w:hAnsi="Arial" w:cs="Arial"/>
+          <w:sz w:val="24"/>
+          <w:szCs w:val="24"/>
+          <w:u w:val="single"/>
+        </w:rPr>
+      </w:pPr>
+    </w:p>
+    <w:p>
+      <w:pPr>
+        <w:jc w:val="center"/>
+        <w:rPr>
+          <w:rFonts w:ascii="Arial" w:hAnsi="Arial" w:cs="Arial"/>
+          <w:sz w:val="24"/>
+          <w:szCs w:val="24"/>
+          <w:u w:val="single"/>
+        </w:rPr>
+      </w:pPr>
+    </w:p>
+    <w:p>
+      <w:pPr>
+        <w:jc w:val="center"/>
+        <w:rPr>
+          <w:rFonts w:ascii="Arial" w:hAnsi="Arial" w:cs="Arial"/>
+          <w:sz w:val="24"/>
+          <w:szCs w:val="24"/>
+          <w:u w:val="single"/>
+        </w:rPr>
+      </w:pPr>
+    </w:p>
+    <w:p>
+      <w:pPr>
+        <w:jc w:val="center"/>
+        <w:rPr>
+          <w:rFonts w:ascii="Arial" w:hAnsi="Arial" w:cs="Arial"/>
+          <w:sz w:val="24"/>
+          <w:szCs w:val="24"/>
+          <w:u w:val="single"/>
+        </w:rPr>
+      </w:pPr>
+    </w:p>
+    <w:p>
+      <w:pPr>
+        <w:jc w:val="center"/>
+        <w:rPr>
+          <w:rFonts w:ascii="Arial" w:hAnsi="Arial" w:cs="Arial"/>
+          <w:sz w:val="24"/>
+          <w:szCs w:val="24"/>
+          <w:u w:val="single"/>
+        </w:rPr>
+      </w:pPr>
+    </w:p>
+    <w:p>
+      <w:pPr>
+        <w:jc w:val="center"/>
+        <w:rPr>
+          <w:rFonts w:ascii="Arial" w:hAnsi="Arial" w:cs="Arial"/>
+          <w:sz w:val="24"/>
+          <w:szCs w:val="24"/>
+          <w:u w:val="single"/>
+        </w:rPr>
+      </w:pPr>
+      <w:r>
+        <w:rPr>
+          <w:rFonts w:ascii="Arial" w:hAnsi="Arial" w:cs="Arial"/>
+          <w:sz w:val="24"/>
+          <w:szCs w:val="24"/>
+          <w:u w:val="single"/>
+        </w:rPr>
+        <w:lastRenderedPageBreak/>
+        <w:t>Appendix 1</w:t>
+      </w:r>
+      <w:r>
+        <w:rPr>
+          <w:rFonts w:ascii="Arial" w:hAnsi="Arial" w:cs="Arial"/>
+          <w:sz w:val="24"/>
+          <w:szCs w:val="24"/>
+          <w:u w:val="single"/>
+        </w:rPr>
+        <w:t>:</w:t>
+      </w:r>
+      <w:r>
+        <w:rPr>
+          <w:rFonts w:ascii="Arial" w:hAnsi="Arial" w:cs="Arial"/>
+          <w:sz w:val="24"/>
+          <w:szCs w:val="24"/>
+          <w:u w:val="single"/>
+        </w:rPr>
+        <w:t xml:space="preserve"> ontology</w:t>
       </w:r>
       <w:bookmarkStart w:id="0" w:name="_GoBack"/>
       <w:bookmarkEnd w:id="0"/>
@@ -989,464 +1742,6 @@
       <w:pPr>
         <w:rPr>
           <w:rFonts w:ascii="Arial" w:hAnsi="Arial" w:cs="Arial"/>
-          <w:color w:val="000000" w:themeColor="text1"/>
-          <w:sz w:val="24"/>
-          <w:szCs w:val="24"/>
-        </w:rPr>
-      </w:pPr>
-    </w:p>
-    <w:p>
-      <w:pPr>
-        <w:jc w:val="center"/>
-        <w:rPr>
-          <w:rFonts w:ascii="Arial" w:hAnsi="Arial" w:cs="Arial"/>
-          <w:sz w:val="24"/>
-          <w:szCs w:val="24"/>
-          <w:u w:val="single"/>
-        </w:rPr>
-      </w:pPr>
-      <w:r>
-        <w:rPr>
-          <w:rFonts w:ascii="Arial" w:hAnsi="Arial" w:cs="Arial"/>
-          <w:sz w:val="24"/>
-          <w:szCs w:val="24"/>
-          <w:u w:val="single"/>
-        </w:rPr>
-        <w:t>Model implementation</w:t>
-      </w:r>
-    </w:p>
-    <w:p>
-      <w:pPr>
-        <w:rPr>
-          <w:rFonts w:ascii="Arial" w:hAnsi="Arial" w:cs="Arial"/>
-          <w:color w:val="FF0000"/>
-          <w:sz w:val="24"/>
-          <w:szCs w:val="24"/>
-        </w:rPr>
-      </w:pPr>
-      <w:r>
-        <w:rPr>
-          <w:rFonts w:ascii="Arial" w:hAnsi="Arial" w:cs="Arial"/>
-          <w:color w:val="FF0000"/>
-          <w:sz w:val="24"/>
-          <w:szCs w:val="24"/>
-        </w:rPr>
-        <w:t>AAA</w:t>
-      </w:r>
-    </w:p>
-    <w:p>
-      <w:pPr>
-        <w:rPr>
-          <w:rFonts w:ascii="Arial" w:hAnsi="Arial" w:cs="Arial"/>
-          <w:color w:val="FF0000"/>
-          <w:sz w:val="24"/>
-          <w:szCs w:val="24"/>
-        </w:rPr>
-      </w:pPr>
-    </w:p>
-    <w:p>
-      <w:pPr>
-        <w:jc w:val="center"/>
-        <w:rPr>
-          <w:rFonts w:ascii="Arial" w:hAnsi="Arial" w:cs="Arial"/>
-          <w:sz w:val="24"/>
-          <w:szCs w:val="24"/>
-          <w:u w:val="single"/>
-        </w:rPr>
-      </w:pPr>
-      <w:r>
-        <w:rPr>
-          <w:rFonts w:ascii="Arial" w:hAnsi="Arial" w:cs="Arial"/>
-          <w:sz w:val="24"/>
-          <w:szCs w:val="24"/>
-          <w:u w:val="single"/>
-        </w:rPr>
-        <w:t>Design of manufacturer agent control strategy</w:t>
-      </w:r>
-    </w:p>
-    <w:p>
-      <w:pPr>
-        <w:rPr>
-          <w:rFonts w:ascii="Arial" w:hAnsi="Arial" w:cs="Arial"/>
-          <w:color w:val="FF0000"/>
-          <w:sz w:val="24"/>
-          <w:szCs w:val="24"/>
-        </w:rPr>
-      </w:pPr>
-      <w:r>
-        <w:rPr>
-          <w:rFonts w:ascii="Arial" w:hAnsi="Arial" w:cs="Arial"/>
-          <w:color w:val="FF0000"/>
-          <w:sz w:val="24"/>
-          <w:szCs w:val="24"/>
-        </w:rPr>
-        <w:t>AAA</w:t>
-      </w:r>
-    </w:p>
-    <w:p>
-      <w:pPr>
-        <w:rPr>
-          <w:rFonts w:ascii="Arial" w:hAnsi="Arial" w:cs="Arial"/>
-          <w:sz w:val="24"/>
-          <w:szCs w:val="24"/>
-        </w:rPr>
-      </w:pPr>
-    </w:p>
-    <w:p>
-      <w:pPr>
-        <w:jc w:val="center"/>
-        <w:rPr>
-          <w:rFonts w:ascii="Arial" w:hAnsi="Arial" w:cs="Arial"/>
-          <w:sz w:val="24"/>
-          <w:szCs w:val="24"/>
-          <w:u w:val="single"/>
-        </w:rPr>
-      </w:pPr>
-      <w:r>
-        <w:rPr>
-          <w:rFonts w:ascii="Arial" w:hAnsi="Arial" w:cs="Arial"/>
-          <w:sz w:val="24"/>
-          <w:szCs w:val="24"/>
-          <w:u w:val="single"/>
-        </w:rPr>
-        <w:t>Experimental results</w:t>
-      </w:r>
-    </w:p>
-    <w:p>
-      <w:pPr>
-        <w:rPr>
-          <w:rFonts w:ascii="Arial" w:hAnsi="Arial" w:cs="Arial"/>
-          <w:color w:val="FF0000"/>
-          <w:sz w:val="24"/>
-          <w:szCs w:val="24"/>
-        </w:rPr>
-      </w:pPr>
-      <w:r>
-        <w:rPr>
-          <w:rFonts w:ascii="Arial" w:hAnsi="Arial" w:cs="Arial"/>
-          <w:color w:val="FF0000"/>
-          <w:sz w:val="24"/>
-          <w:szCs w:val="24"/>
-        </w:rPr>
-        <w:t>AAA</w:t>
-      </w:r>
-    </w:p>
-    <w:p>
-      <w:pPr>
-        <w:rPr>
-          <w:rFonts w:ascii="Arial" w:hAnsi="Arial" w:cs="Arial"/>
-          <w:sz w:val="24"/>
-          <w:szCs w:val="24"/>
-        </w:rPr>
-      </w:pPr>
-    </w:p>
-    <w:p>
-      <w:pPr>
-        <w:jc w:val="center"/>
-        <w:rPr>
-          <w:rFonts w:ascii="Arial" w:hAnsi="Arial" w:cs="Arial"/>
-          <w:sz w:val="24"/>
-          <w:szCs w:val="24"/>
-          <w:u w:val="single"/>
-        </w:rPr>
-      </w:pPr>
-      <w:r>
-        <w:rPr>
-          <w:rFonts w:ascii="Arial" w:hAnsi="Arial" w:cs="Arial"/>
-          <w:sz w:val="24"/>
-          <w:szCs w:val="24"/>
-          <w:u w:val="single"/>
-        </w:rPr>
-        <w:t>Conclusions</w:t>
-      </w:r>
-    </w:p>
-    <w:p>
-      <w:pPr>
-        <w:rPr>
-          <w:rFonts w:ascii="Arial" w:hAnsi="Arial" w:cs="Arial"/>
-          <w:color w:val="FF0000"/>
-          <w:sz w:val="24"/>
-          <w:szCs w:val="24"/>
-        </w:rPr>
-      </w:pPr>
-      <w:r>
-        <w:rPr>
-          <w:rFonts w:ascii="Arial" w:hAnsi="Arial" w:cs="Arial"/>
-          <w:color w:val="FF0000"/>
-          <w:sz w:val="24"/>
-          <w:szCs w:val="24"/>
-        </w:rPr>
-        <w:t>AAA</w:t>
-      </w:r>
-    </w:p>
-    <w:p>
-      <w:pPr>
-        <w:rPr>
-          <w:rFonts w:ascii="Arial" w:hAnsi="Arial" w:cs="Arial"/>
-          <w:sz w:val="24"/>
-          <w:szCs w:val="24"/>
-        </w:rPr>
-      </w:pPr>
-    </w:p>
-    <w:p>
-      <w:pPr>
-        <w:jc w:val="center"/>
-        <w:rPr>
-          <w:rFonts w:ascii="Arial" w:hAnsi="Arial" w:cs="Arial"/>
-          <w:sz w:val="24"/>
-          <w:szCs w:val="24"/>
-          <w:u w:val="single"/>
-        </w:rPr>
-      </w:pPr>
-      <w:r>
-        <w:rPr>
-          <w:rFonts w:ascii="Arial" w:hAnsi="Arial" w:cs="Arial"/>
-          <w:sz w:val="24"/>
-          <w:szCs w:val="24"/>
-          <w:u w:val="single"/>
-        </w:rPr>
-        <w:lastRenderedPageBreak/>
-        <w:t>References</w:t>
-      </w:r>
-    </w:p>
-    <w:p>
-      <w:pPr>
-        <w:rPr>
-          <w:rFonts w:ascii="Arial" w:hAnsi="Arial" w:cs="Arial"/>
-          <w:color w:val="000000" w:themeColor="text1"/>
-          <w:sz w:val="24"/>
-          <w:szCs w:val="24"/>
-        </w:rPr>
-      </w:pPr>
-      <w:r>
-        <w:rPr>
-          <w:rFonts w:ascii="Arial" w:hAnsi="Arial" w:cs="Arial"/>
-          <w:color w:val="000000" w:themeColor="text1"/>
-          <w:sz w:val="24"/>
-          <w:szCs w:val="24"/>
-        </w:rPr>
-        <w:t xml:space="preserve">Groves, W., Collins, J., Gini, M., &amp; </w:t>
-      </w:r>
-      <w:r>
-        <w:rPr>
-          <w:rFonts w:ascii="Arial" w:hAnsi="Arial" w:cs="Arial"/>
-          <w:color w:val="000000" w:themeColor="text1"/>
-          <w:sz w:val="24"/>
-          <w:szCs w:val="24"/>
-        </w:rPr>
-        <w:t xml:space="preserve">Ketter, W. (2014). Agent-assisted supply chain management: Analysis and lessons learned. </w:t>
-      </w:r>
-      <w:r>
-        <w:rPr>
-          <w:rFonts w:ascii="Arial" w:hAnsi="Arial" w:cs="Arial"/>
-          <w:i/>
-          <w:iCs/>
-          <w:color w:val="000000" w:themeColor="text1"/>
-          <w:sz w:val="24"/>
-          <w:szCs w:val="24"/>
-        </w:rPr>
-        <w:t xml:space="preserve">Decision Support Systems, </w:t>
-      </w:r>
-      <w:r>
-        <w:rPr>
-          <w:rFonts w:ascii="Arial" w:hAnsi="Arial" w:cs="Arial"/>
-          <w:i/>
-          <w:iCs/>
-          <w:color w:val="000000" w:themeColor="text1"/>
-          <w:sz w:val="24"/>
-          <w:szCs w:val="24"/>
-        </w:rPr>
-        <w:t>57</w:t>
-      </w:r>
-      <w:r>
-        <w:rPr>
-          <w:rFonts w:ascii="Arial" w:hAnsi="Arial" w:cs="Arial"/>
-          <w:color w:val="000000" w:themeColor="text1"/>
-          <w:sz w:val="24"/>
-          <w:szCs w:val="24"/>
-        </w:rPr>
-        <w:t>(1),      274-284. doi:</w:t>
-      </w:r>
-      <w:r>
-        <w:rPr>
-          <w:rFonts w:ascii="Arial" w:hAnsi="Arial" w:cs="Arial"/>
-          <w:color w:val="000000" w:themeColor="text1"/>
-          <w:sz w:val="24"/>
-          <w:szCs w:val="24"/>
-        </w:rPr>
-        <w:t>10.1016/j.dss.2013.09.006</w:t>
-      </w:r>
-      <w:r>
-        <w:rPr>
-          <w:rFonts w:ascii="Arial" w:hAnsi="Arial" w:cs="Arial"/>
-          <w:color w:val="000000" w:themeColor="text1"/>
-          <w:sz w:val="24"/>
-          <w:szCs w:val="24"/>
-        </w:rPr>
-        <w:t xml:space="preserve"> </w:t>
-      </w:r>
-    </w:p>
-    <w:p>
-      <w:pPr>
-        <w:rPr>
-          <w:rFonts w:ascii="Arial" w:hAnsi="Arial" w:cs="Arial"/>
-          <w:sz w:val="24"/>
-          <w:szCs w:val="24"/>
-          <w:u w:val="single"/>
-        </w:rPr>
-      </w:pPr>
-    </w:p>
-    <w:p>
-      <w:pPr>
-        <w:jc w:val="center"/>
-        <w:rPr>
-          <w:rFonts w:ascii="Arial" w:hAnsi="Arial" w:cs="Arial"/>
-          <w:sz w:val="24"/>
-          <w:szCs w:val="24"/>
-          <w:u w:val="single"/>
-        </w:rPr>
-      </w:pPr>
-    </w:p>
-    <w:p>
-      <w:pPr>
-        <w:jc w:val="center"/>
-        <w:rPr>
-          <w:rFonts w:ascii="Arial" w:hAnsi="Arial" w:cs="Arial"/>
-          <w:sz w:val="24"/>
-          <w:szCs w:val="24"/>
-          <w:u w:val="single"/>
-        </w:rPr>
-      </w:pPr>
-    </w:p>
-    <w:p>
-      <w:pPr>
-        <w:jc w:val="center"/>
-        <w:rPr>
-          <w:rFonts w:ascii="Arial" w:hAnsi="Arial" w:cs="Arial"/>
-          <w:sz w:val="24"/>
-          <w:szCs w:val="24"/>
-          <w:u w:val="single"/>
-        </w:rPr>
-      </w:pPr>
-    </w:p>
-    <w:p>
-      <w:pPr>
-        <w:jc w:val="center"/>
-        <w:rPr>
-          <w:rFonts w:ascii="Arial" w:hAnsi="Arial" w:cs="Arial"/>
-          <w:sz w:val="24"/>
-          <w:szCs w:val="24"/>
-          <w:u w:val="single"/>
-        </w:rPr>
-      </w:pPr>
-    </w:p>
-    <w:p>
-      <w:pPr>
-        <w:jc w:val="center"/>
-        <w:rPr>
-          <w:rFonts w:ascii="Arial" w:hAnsi="Arial" w:cs="Arial"/>
-          <w:sz w:val="24"/>
-          <w:szCs w:val="24"/>
-          <w:u w:val="single"/>
-        </w:rPr>
-      </w:pPr>
-    </w:p>
-    <w:p>
-      <w:pPr>
-        <w:jc w:val="center"/>
-        <w:rPr>
-          <w:rFonts w:ascii="Arial" w:hAnsi="Arial" w:cs="Arial"/>
-          <w:sz w:val="24"/>
-          <w:szCs w:val="24"/>
-          <w:u w:val="single"/>
-        </w:rPr>
-      </w:pPr>
-    </w:p>
-    <w:p>
-      <w:pPr>
-        <w:jc w:val="center"/>
-        <w:rPr>
-          <w:rFonts w:ascii="Arial" w:hAnsi="Arial" w:cs="Arial"/>
-          <w:sz w:val="24"/>
-          <w:szCs w:val="24"/>
-          <w:u w:val="single"/>
-        </w:rPr>
-      </w:pPr>
-    </w:p>
-    <w:p>
-      <w:pPr>
-        <w:jc w:val="center"/>
-        <w:rPr>
-          <w:rFonts w:ascii="Arial" w:hAnsi="Arial" w:cs="Arial"/>
-          <w:sz w:val="24"/>
-          <w:szCs w:val="24"/>
-          <w:u w:val="single"/>
-        </w:rPr>
-      </w:pPr>
-    </w:p>
-    <w:p>
-      <w:pPr>
-        <w:jc w:val="center"/>
-        <w:rPr>
-          <w:rFonts w:ascii="Arial" w:hAnsi="Arial" w:cs="Arial"/>
-          <w:sz w:val="24"/>
-          <w:szCs w:val="24"/>
-          <w:u w:val="single"/>
-        </w:rPr>
-      </w:pPr>
-    </w:p>
-    <w:p>
-      <w:pPr>
-        <w:rPr>
-          <w:rFonts w:ascii="Arial" w:hAnsi="Arial" w:cs="Arial"/>
-          <w:sz w:val="24"/>
-          <w:szCs w:val="24"/>
-          <w:u w:val="single"/>
-        </w:rPr>
-      </w:pPr>
-    </w:p>
-    <w:p>
-      <w:pPr>
-        <w:jc w:val="center"/>
-        <w:rPr>
-          <w:rFonts w:ascii="Arial" w:hAnsi="Arial" w:cs="Arial"/>
-          <w:sz w:val="24"/>
-          <w:szCs w:val="24"/>
-          <w:u w:val="single"/>
-        </w:rPr>
-      </w:pPr>
-      <w:r>
-        <w:rPr>
-          <w:rFonts w:ascii="Arial" w:hAnsi="Arial" w:cs="Arial"/>
-          <w:sz w:val="24"/>
-          <w:szCs w:val="24"/>
-          <w:u w:val="single"/>
-        </w:rPr>
-        <w:t>Appendix 1</w:t>
-      </w:r>
-      <w:r>
-        <w:rPr>
-          <w:rFonts w:ascii="Arial" w:hAnsi="Arial" w:cs="Arial"/>
-          <w:sz w:val="24"/>
-          <w:szCs w:val="24"/>
-          <w:u w:val="single"/>
-        </w:rPr>
-        <w:t>:</w:t>
-      </w:r>
-      <w:r>
-        <w:rPr>
-          <w:rFonts w:ascii="Arial" w:hAnsi="Arial" w:cs="Arial"/>
-          <w:sz w:val="24"/>
-          <w:szCs w:val="24"/>
-          <w:u w:val="single"/>
-        </w:rPr>
-        <w:t xml:space="preserve"> ontology</w:t>
-      </w:r>
-    </w:p>
-    <w:p>
-      <w:pPr>
-        <w:rPr>
-          <w:rFonts w:ascii="Arial" w:hAnsi="Arial" w:cs="Arial"/>
           <w:color w:val="FF0000"/>
           <w:sz w:val="24"/>
           <w:szCs w:val="24"/>
@@ -1460,7 +1755,6 @@
           <w:sz w:val="24"/>
           <w:szCs w:val="24"/>
         </w:rPr>
-        <w:lastRenderedPageBreak/>
         <w:drawing>
           <wp:inline distT="0" distB="0" distL="0" distR="0" wp14:anchorId="54472351" wp14:editId="223D8DE6">
             <wp:extent cx="8532131" cy="3794944"/>
@@ -1521,6 +1815,7 @@
           <w:szCs w:val="24"/>
           <w:u w:val="single"/>
         </w:rPr>
+        <w:lastRenderedPageBreak/>
         <w:t>Appendix 2: communication protocols</w:t>
       </w:r>
     </w:p>
@@ -1539,12 +1834,11 @@
           <w:sz w:val="24"/>
           <w:szCs w:val="24"/>
         </w:rPr>
-        <w:lastRenderedPageBreak/>
         <w:drawing>
-          <wp:inline distT="0" distB="0" distL="0" distR="0" wp14:anchorId="7E8472A0" wp14:editId="50A439BC">
-            <wp:extent cx="6059780" cy="7572375"/>
+          <wp:inline distT="0" distB="0" distL="0" distR="0" wp14:anchorId="6A8DFDED" wp14:editId="2332003F">
+            <wp:extent cx="6029325" cy="8275793"/>
             <wp:effectExtent l="0" t="0" r="0" b="0"/>
-            <wp:docPr id="4" name="Picture 4" descr="A screenshot of a social media post&#10;&#10;Description automatically generated"/>
+            <wp:docPr id="5" name="Picture 5" descr="A close up of a map&#10;&#10;Description automatically generated"/>
             <wp:cNvGraphicFramePr>
               <a:graphicFrameLocks xmlns:a="http://schemas.openxmlformats.org/drawingml/2006/main" noChangeAspect="1"/>
             </wp:cNvGraphicFramePr>
@@ -1552,7 +1846,7 @@
               <a:graphicData uri="http://schemas.openxmlformats.org/drawingml/2006/picture">
                 <pic:pic xmlns:pic="http://schemas.openxmlformats.org/drawingml/2006/picture">
                   <pic:nvPicPr>
-                    <pic:cNvPr id="4" name="sequenceDiagram&amp;ACL.png"/>
+                    <pic:cNvPr id="5" name="sequenceDiagram&amp;ACL.png"/>
                     <pic:cNvPicPr/>
                   </pic:nvPicPr>
                   <pic:blipFill>
@@ -1570,7 +1864,7 @@
                   <pic:spPr>
                     <a:xfrm>
                       <a:off x="0" y="0"/>
-                      <a:ext cx="6085315" cy="7604283"/>
+                      <a:ext cx="6037822" cy="8287456"/>
                     </a:xfrm>
                     <a:prstGeom prst="rect">
                       <a:avLst/>
@@ -1650,7 +1944,6 @@
           <w:sz w:val="24"/>
           <w:szCs w:val="24"/>
         </w:rPr>
-        <w:lastRenderedPageBreak/>
         <w:t>AAA</w:t>
       </w:r>
     </w:p>

</xml_diff>